<commit_message>
Actualizacion formato autoevaluacionfase1 matias mateluna
</commit_message>
<xml_diff>
--- a/Fase 1/Evidencias Individuales/Mateluna_Matias_1.3_APT122_AutoevaluacionFase1.docx
+++ b/Fase 1/Evidencias Individuales/Mateluna_Matias_1.3_APT122_AutoevaluacionFase1.docx
@@ -9771,7 +9771,7 @@
               <w:rPr>
                 <w:rFonts w:ascii="Calibri" w:eastAsia="Calibri" w:hAnsi="Calibri" w:cs="Calibri"/>
               </w:rPr>
-              <w:t>6</w:t>
+              <w:t>5</w:t>
             </w:r>
           </w:p>
         </w:tc>
@@ -9805,7 +9805,7 @@
               <w:rPr>
                 <w:rFonts w:ascii="Calibri" w:eastAsia="Calibri" w:hAnsi="Calibri" w:cs="Calibri"/>
               </w:rPr>
-              <w:t>4</w:t>
+              <w:t>7</w:t>
             </w:r>
           </w:p>
         </w:tc>
@@ -9839,7 +9839,7 @@
               <w:rPr>
                 <w:rFonts w:ascii="Calibri" w:eastAsia="Calibri" w:hAnsi="Calibri" w:cs="Calibri"/>
               </w:rPr>
-              <w:t>1</w:t>
+              <w:t>0</w:t>
             </w:r>
           </w:p>
         </w:tc>
@@ -9873,7 +9873,7 @@
               <w:rPr>
                 <w:rFonts w:ascii="Calibri" w:eastAsia="Calibri" w:hAnsi="Calibri" w:cs="Calibri"/>
               </w:rPr>
-              <w:t>1</w:t>
+              <w:t>0</w:t>
             </w:r>
           </w:p>
         </w:tc>

</xml_diff>